<commit_message>
Atualizacao docs - desenho de solucao
</commit_message>
<xml_diff>
--- a/Documentação/Documentação.docx
+++ b/Documentação/Documentação.docx
@@ -1,8 +1,8 @@
 
 <file path=word/document.xml><?xml version="1.0" encoding="utf-8"?>
-<w:document xmlns:wpc="http://schemas.microsoft.com/office/word/2010/wordprocessingCanvas" xmlns:cx="http://schemas.microsoft.com/office/drawing/2014/chartex" xmlns:cx1="http://schemas.microsoft.com/office/drawing/2015/9/8/chartex" xmlns:mc="http://schemas.openxmlformats.org/markup-compatibility/2006" xmlns:o="urn:schemas-microsoft-com:office:office" xmlns:r="http://schemas.openxmlformats.org/officeDocument/2006/relationships" xmlns:m="http://schemas.openxmlformats.org/officeDocument/2006/math" xmlns:v="urn:schemas-microsoft-com:vml" xmlns:wp14="http://schemas.microsoft.com/office/word/2010/wordprocessingDrawing" xmlns:wp="http://schemas.openxmlformats.org/drawingml/2006/wordprocessingDrawing" xmlns:w10="urn:schemas-microsoft-com:office:word" xmlns:w="http://schemas.openxmlformats.org/wordprocessingml/2006/main" xmlns:w14="http://schemas.microsoft.com/office/word/2010/wordml" xmlns:w15="http://schemas.microsoft.com/office/word/2012/wordml" xmlns:w16se="http://schemas.microsoft.com/office/word/2015/wordml/symex" xmlns:wpg="http://schemas.microsoft.com/office/word/2010/wordprocessingGroup" xmlns:wpi="http://schemas.microsoft.com/office/word/2010/wordprocessingInk" xmlns:wne="http://schemas.microsoft.com/office/word/2006/wordml" xmlns:wps="http://schemas.microsoft.com/office/word/2010/wordprocessingShape" mc:Ignorable="w14 w15 w16se wp14">
+<w:document xmlns:wpc="http://schemas.microsoft.com/office/word/2010/wordprocessingCanvas" xmlns:cx="http://schemas.microsoft.com/office/drawing/2014/chartex" xmlns:cx1="http://schemas.microsoft.com/office/drawing/2015/9/8/chartex" xmlns:cx2="http://schemas.microsoft.com/office/drawing/2015/10/21/chartex" xmlns:cx3="http://schemas.microsoft.com/office/drawing/2016/5/9/chartex" xmlns:cx4="http://schemas.microsoft.com/office/drawing/2016/5/10/chartex" xmlns:cx5="http://schemas.microsoft.com/office/drawing/2016/5/11/chartex" xmlns:cx6="http://schemas.microsoft.com/office/drawing/2016/5/12/chartex" xmlns:cx7="http://schemas.microsoft.com/office/drawing/2016/5/13/chartex" xmlns:cx8="http://schemas.microsoft.com/office/drawing/2016/5/14/chartex" xmlns:mc="http://schemas.openxmlformats.org/markup-compatibility/2006" xmlns:aink="http://schemas.microsoft.com/office/drawing/2016/ink" xmlns:am3d="http://schemas.microsoft.com/office/drawing/2017/model3d" xmlns:o="urn:schemas-microsoft-com:office:office" xmlns:r="http://schemas.openxmlformats.org/officeDocument/2006/relationships" xmlns:m="http://schemas.openxmlformats.org/officeDocument/2006/math" xmlns:v="urn:schemas-microsoft-com:vml" xmlns:wp14="http://schemas.microsoft.com/office/word/2010/wordprocessingDrawing" xmlns:wp="http://schemas.openxmlformats.org/drawingml/2006/wordprocessingDrawing" xmlns:w10="urn:schemas-microsoft-com:office:word" xmlns:w="http://schemas.openxmlformats.org/wordprocessingml/2006/main" xmlns:w14="http://schemas.microsoft.com/office/word/2010/wordml" xmlns:w15="http://schemas.microsoft.com/office/word/2012/wordml" xmlns:w16cid="http://schemas.microsoft.com/office/word/2016/wordml/cid" xmlns:w16se="http://schemas.microsoft.com/office/word/2015/wordml/symex" xmlns:wpg="http://schemas.microsoft.com/office/word/2010/wordprocessingGroup" xmlns:wpi="http://schemas.microsoft.com/office/word/2010/wordprocessingInk" xmlns:wne="http://schemas.microsoft.com/office/word/2006/wordml" xmlns:wps="http://schemas.microsoft.com/office/word/2010/wordprocessingShape" mc:Ignorable="w14 w15 w16se w16cid wp14">
   <w:body>
-    <w:p xmlns:wp14="http://schemas.microsoft.com/office/word/2010/wordml" wp14:textId="77777777">
+    <w:p>
       <w:pPr>
         <w:jc w:val="center"/>
         <w:rPr>
@@ -16,7 +16,7 @@
         <w:t>BANDTEC – DIGITAL SCHOOL</w:t>
       </w:r>
     </w:p>
-    <w:p xmlns:wp14="http://schemas.microsoft.com/office/word/2010/wordml" wp14:textId="77777777">
+    <w:p>
       <w:pPr>
         <w:jc w:val="center"/>
         <w:rPr>
@@ -24,7 +24,7 @@
         </w:rPr>
       </w:pPr>
     </w:p>
-    <w:p xmlns:wp14="http://schemas.microsoft.com/office/word/2010/wordml" wp14:textId="77777777">
+    <w:p>
       <w:pPr>
         <w:jc w:val="center"/>
         <w:rPr>
@@ -38,7 +38,7 @@
         <w:t>CURSO DE TECNOLOGIA EM ANÁLISE E DESENVOLVIMENTO DE SISTEMAS</w:t>
       </w:r>
     </w:p>
-    <w:p xmlns:wp14="http://schemas.microsoft.com/office/word/2010/wordml" wp14:textId="77777777">
+    <w:p>
       <w:pPr>
         <w:pStyle w:val="NormalGrande"/>
         <w:jc w:val="right"/>
@@ -126,28 +126,20 @@
           <w:szCs w:val="18"/>
         </w:rPr>
         <w:tab/>
-      </w:r>
-      <w:r>
-        <w:rPr>
-          <w:b w:val="0"/>
-          <w:bCs/>
-          <w:sz w:val="18"/>
-          <w:szCs w:val="18"/>
-        </w:rPr>
         <w:t>(2ºSemestre)</w:t>
       </w:r>
     </w:p>
-    <w:p xmlns:wp14="http://schemas.microsoft.com/office/word/2010/wordml" wp14:textId="77777777">
+    <w:p>
       <w:pPr>
         <w:pStyle w:val="NormalGrande"/>
       </w:pPr>
     </w:p>
-    <w:p xmlns:wp14="http://schemas.microsoft.com/office/word/2010/wordml" wp14:textId="77777777">
+    <w:p>
       <w:pPr>
         <w:pStyle w:val="NormalGrande"/>
       </w:pPr>
     </w:p>
-    <w:p xmlns:wp14="http://schemas.microsoft.com/office/word/2010/wordml" wp14:textId="77777777">
+    <w:p>
       <w:pPr>
         <w:pStyle w:val="NormalGrande"/>
       </w:pPr>
@@ -155,7 +147,7 @@
         <w:t>ALEX CELESTINO DA SILVA</w:t>
       </w:r>
     </w:p>
-    <w:p xmlns:wp14="http://schemas.microsoft.com/office/word/2010/wordml" wp14:textId="77777777">
+    <w:p>
       <w:pPr>
         <w:pStyle w:val="NormalGrande"/>
       </w:pPr>
@@ -163,7 +155,7 @@
         <w:t>CARLOS GUILHERME RODRIGUES PEDRO DOS SANTOS</w:t>
       </w:r>
     </w:p>
-    <w:p xmlns:wp14="http://schemas.microsoft.com/office/word/2010/wordml" wp14:textId="77777777">
+    <w:p>
       <w:pPr>
         <w:pStyle w:val="NormalGrande"/>
       </w:pPr>
@@ -171,7 +163,7 @@
         <w:t>ESTER PAIXÃO DE AQUINO</w:t>
       </w:r>
     </w:p>
-    <w:p xmlns:wp14="http://schemas.microsoft.com/office/word/2010/wordml" wp14:textId="77777777">
+    <w:p>
       <w:pPr>
         <w:pStyle w:val="NormalGrande"/>
       </w:pPr>
@@ -179,7 +171,7 @@
         <w:t>fERNANDO CARAÇA CORREA</w:t>
       </w:r>
     </w:p>
-    <w:p xmlns:wp14="http://schemas.microsoft.com/office/word/2010/wordml" wp14:textId="77777777">
+    <w:p>
       <w:pPr>
         <w:pStyle w:val="NormalGrande"/>
       </w:pPr>
@@ -187,59 +179,57 @@
         <w:t>Gustavo henrique MARTINS GONÇALVES</w:t>
       </w:r>
     </w:p>
-    <w:p xmlns:wp14="http://schemas.microsoft.com/office/word/2010/wordml" wp14:textId="77777777">
+    <w:p>
       <w:pPr>
         <w:pStyle w:val="NormalGrande"/>
         <w:jc w:val="both"/>
       </w:pPr>
       <w:r>
         <w:tab/>
-      </w:r>
-      <w:r>
         <w:t>Vitor leornado gonçalves de oliveira silva</w:t>
       </w:r>
     </w:p>
-    <w:p xmlns:wp14="http://schemas.microsoft.com/office/word/2010/wordml" wp14:textId="77777777">
+    <w:p>
       <w:pPr>
         <w:pStyle w:val="NormalGrande"/>
       </w:pPr>
     </w:p>
-    <w:p xmlns:wp14="http://schemas.microsoft.com/office/word/2010/wordml" wp14:textId="77777777">
+    <w:p>
       <w:pPr>
         <w:pStyle w:val="NormalGrande"/>
       </w:pPr>
     </w:p>
-    <w:p xmlns:wp14="http://schemas.microsoft.com/office/word/2010/wordml" wp14:textId="77777777">
+    <w:p>
       <w:pPr>
         <w:pStyle w:val="NormalGrande"/>
       </w:pPr>
     </w:p>
-    <w:p xmlns:wp14="http://schemas.microsoft.com/office/word/2010/wordml" wp14:textId="77777777">
+    <w:p>
       <w:pPr>
         <w:pStyle w:val="NormalGrande"/>
       </w:pPr>
     </w:p>
-    <w:p xmlns:wp14="http://schemas.microsoft.com/office/word/2010/wordml" wp14:textId="77777777">
+    <w:p>
       <w:pPr>
         <w:pStyle w:val="NormalGrande"/>
       </w:pPr>
     </w:p>
-    <w:p xmlns:wp14="http://schemas.microsoft.com/office/word/2010/wordml" wp14:textId="77777777">
+    <w:p>
       <w:pPr>
         <w:pStyle w:val="NormalGrande"/>
       </w:pPr>
     </w:p>
-    <w:p xmlns:wp14="http://schemas.microsoft.com/office/word/2010/wordml" wp14:textId="77777777">
+    <w:p>
       <w:pPr>
         <w:pStyle w:val="NormalGrande"/>
       </w:pPr>
     </w:p>
-    <w:p xmlns:wp14="http://schemas.microsoft.com/office/word/2010/wordml" wp14:textId="77777777">
+    <w:p>
       <w:pPr>
         <w:pStyle w:val="NormalGrande"/>
       </w:pPr>
     </w:p>
-    <w:p xmlns:wp14="http://schemas.microsoft.com/office/word/2010/wordml" wp14:textId="77777777">
+    <w:p>
       <w:pPr>
         <w:pStyle w:val="NormalGrande"/>
       </w:pPr>
@@ -265,49 +255,49 @@
         <w:t xml:space="preserve"> DE PRODUTIVIDADE DA APLICAÇÃO.</w:t>
       </w:r>
     </w:p>
-    <w:p xmlns:wp14="http://schemas.microsoft.com/office/word/2010/wordml" wp14:textId="77777777">
+    <w:p>
       <w:pPr>
         <w:pStyle w:val="NormalGrande"/>
       </w:pPr>
     </w:p>
-    <w:p xmlns:wp14="http://schemas.microsoft.com/office/word/2010/wordml" wp14:textId="77777777">
+    <w:p>
       <w:pPr>
         <w:pStyle w:val="Capa-Grauacadmico"/>
         <w:spacing w:line="360" w:lineRule="auto"/>
         <w:ind w:left="5711" w:hanging="1175"/>
       </w:pPr>
     </w:p>
-    <w:p xmlns:wp14="http://schemas.microsoft.com/office/word/2010/wordml" wp14:textId="77777777">
+    <w:p>
       <w:pPr>
         <w:pStyle w:val="NormalGrande"/>
       </w:pPr>
     </w:p>
-    <w:p xmlns:wp14="http://schemas.microsoft.com/office/word/2010/wordml" wp14:textId="77777777">
+    <w:p>
       <w:pPr>
         <w:pStyle w:val="NormalGrande"/>
       </w:pPr>
     </w:p>
-    <w:p xmlns:wp14="http://schemas.microsoft.com/office/word/2010/wordml" wp14:textId="77777777">
+    <w:p>
       <w:pPr>
         <w:pStyle w:val="NormalGrande"/>
       </w:pPr>
     </w:p>
-    <w:p xmlns:wp14="http://schemas.microsoft.com/office/word/2010/wordml" wp14:textId="77777777">
+    <w:p>
       <w:pPr>
         <w:pStyle w:val="NormalGrande"/>
       </w:pPr>
     </w:p>
-    <w:p xmlns:wp14="http://schemas.microsoft.com/office/word/2010/wordml" wp14:textId="77777777">
+    <w:p>
       <w:pPr>
         <w:pStyle w:val="NormalGrande"/>
       </w:pPr>
     </w:p>
-    <w:p xmlns:wp14="http://schemas.microsoft.com/office/word/2010/wordml" wp14:textId="77777777">
+    <w:p>
       <w:pPr>
         <w:pStyle w:val="NormalGrande"/>
       </w:pPr>
     </w:p>
-    <w:p xmlns:wp14="http://schemas.microsoft.com/office/word/2010/wordml" wp14:textId="77777777">
+    <w:p>
       <w:pPr>
         <w:pStyle w:val="NormalGrande"/>
       </w:pPr>
@@ -315,7 +305,7 @@
         <w:t>SÃO PAULO</w:t>
       </w:r>
     </w:p>
-    <w:p xmlns:wp14="http://schemas.microsoft.com/office/word/2010/wordml" wp14:textId="77777777">
+    <w:p>
       <w:pPr>
         <w:pStyle w:val="NormalGrande"/>
       </w:pPr>
@@ -323,7 +313,7 @@
         <w:t>2019</w:t>
       </w:r>
     </w:p>
-    <w:p xmlns:wp14="http://schemas.microsoft.com/office/word/2010/wordml" wp14:textId="77777777">
+    <w:p>
       <w:pPr>
         <w:rPr>
           <w:b/>
@@ -339,7 +329,7 @@
         <w:t xml:space="preserve">Visão do projeto: </w:t>
       </w:r>
     </w:p>
-    <w:p xmlns:wp14="http://schemas.microsoft.com/office/word/2010/wordml" wp14:textId="77777777">
+    <w:p>
       <w:pPr>
         <w:rPr>
           <w:b/>
@@ -347,7 +337,7 @@
         </w:rPr>
       </w:pPr>
     </w:p>
-    <w:p xmlns:wp14="http://schemas.microsoft.com/office/word/2010/wordml" wp14:textId="77777777">
+    <w:p>
       <w:pPr>
         <w:rPr>
           <w:b/>
@@ -369,61 +359,49 @@
         <w:t xml:space="preserve"> </w:t>
       </w:r>
     </w:p>
-    <w:p xmlns:wp14="http://schemas.microsoft.com/office/word/2010/wordml" wp14:textId="77777777">
-      <w:r>
-        <w:tab/>
-      </w:r>
-      <w:r>
+    <w:p>
+      <w:r>
+        <w:tab/>
         <w:t xml:space="preserve">O grupo que representa o projeto (NOME DO PROJETO), se reuniu a partir do desejo de atrelar a tecnologia com as demandas do mercado de trabalho, com o intuito de interferir positivamente na experiência do usuário. </w:t>
       </w:r>
     </w:p>
-    <w:p xmlns:wp14="http://schemas.microsoft.com/office/word/2010/wordml" wp14:textId="77777777">
+    <w:p>
       <w:r>
         <w:t xml:space="preserve">O projeto é composto por: </w:t>
       </w:r>
     </w:p>
-    <w:p xmlns:wp14="http://schemas.microsoft.com/office/word/2010/wordml" wp14:textId="77777777">
-      <w:r>
-        <w:t xml:space="preserve">Alex </w:t>
-      </w:r>
-      <w:proofErr w:type="spellStart"/>
-      <w:r>
-        <w:t>CeleBrinco</w:t>
-      </w:r>
-      <w:proofErr w:type="spellEnd"/>
-    </w:p>
-    <w:p xmlns:wp14="http://schemas.microsoft.com/office/word/2010/wordml" wp14:textId="77777777">
+    <w:p>
+      <w:r>
+        <w:t>Alex CeleBrinco</w:t>
+      </w:r>
+    </w:p>
+    <w:p>
       <w:r>
         <w:t>Carlinhos Bala</w:t>
       </w:r>
     </w:p>
-    <w:p xmlns:wp14="http://schemas.microsoft.com/office/word/2010/wordml" wp14:textId="7324BCB9">
-      <w:r>
-        <w:rPr/>
-        <w:t xml:space="preserve">Ester </w:t>
-      </w:r>
-      <w:r>
-        <w:rPr/>
-        <w:t>Paixão</w:t>
-      </w:r>
-    </w:p>
-    <w:p xmlns:wp14="http://schemas.microsoft.com/office/word/2010/wordml" wp14:textId="77777777">
+    <w:p>
+      <w:r>
+        <w:t>Ester Paixão</w:t>
+      </w:r>
+    </w:p>
+    <w:p>
       <w:r>
         <w:t>Fernando carroça</w:t>
       </w:r>
     </w:p>
-    <w:p xmlns:wp14="http://schemas.microsoft.com/office/word/2010/wordml" wp14:textId="77777777">
+    <w:p>
       <w:r>
         <w:t>Gustavo Henrique Martins Gonçalves</w:t>
       </w:r>
     </w:p>
-    <w:p xmlns:wp14="http://schemas.microsoft.com/office/word/2010/wordml" wp14:textId="77777777">
+    <w:p>
       <w:r>
         <w:t>Vitor Leonardo que imita meu nome</w:t>
       </w:r>
     </w:p>
-    <w:p xmlns:wp14="http://schemas.microsoft.com/office/word/2010/wordml" wp14:textId="77777777"/>
-    <w:p xmlns:wp14="http://schemas.microsoft.com/office/word/2010/wordml" wp14:textId="77777777">
+    <w:p/>
+    <w:p>
       <w:r>
         <w:rPr>
           <w:b/>
@@ -431,7 +409,7 @@
         <w:t>CONTEXTO</w:t>
       </w:r>
     </w:p>
-    <w:p xmlns:wp14="http://schemas.microsoft.com/office/word/2010/wordml" wp14:textId="77777777">
+    <w:p>
       <w:r>
         <w:rPr>
           <w:b/>
@@ -457,14 +435,9 @@
       <w:r>
         <w:t xml:space="preserve"> 90% nos últimos 3 anos, e isso se dá pela grande visibilidade que </w:t>
       </w:r>
-      <w:proofErr w:type="gramStart"/>
-      <w:r>
-        <w:t>as s</w:t>
-      </w:r>
-      <w:r>
-        <w:t>treamings</w:t>
-      </w:r>
-      <w:proofErr w:type="gramEnd"/>
+      <w:r>
+        <w:t>os streamings</w:t>
+      </w:r>
       <w:r>
         <w:t xml:space="preserve"> vêm</w:t>
       </w:r>
@@ -472,18 +445,10 @@
         <w:t xml:space="preserve"> adquirin</w:t>
       </w:r>
       <w:r>
-        <w:t xml:space="preserve">do ao decorrer desse período. Os </w:t>
-      </w:r>
-      <w:proofErr w:type="spellStart"/>
-      <w:r>
-        <w:t>s</w:t>
-      </w:r>
-      <w:r>
-        <w:t>treamers</w:t>
-      </w:r>
-      <w:proofErr w:type="spellEnd"/>
-      <w:r>
-        <w:t xml:space="preserve">, são profissionais que enviam informações de </w:t>
+        <w:t>do ao decorrer desse período. Os s</w:t>
+      </w:r>
+      <w:r>
+        <w:t xml:space="preserve">treamers, são profissionais que enviam informações de </w:t>
       </w:r>
       <w:r>
         <w:t>multimídia por</w:t>
@@ -498,23 +463,10 @@
         <w:t>m dos exemplos de streaming</w:t>
       </w:r>
       <w:r>
-        <w:t xml:space="preserve"> é o jogo eletrônico de gênero </w:t>
-      </w:r>
-      <w:proofErr w:type="spellStart"/>
-      <w:r>
-        <w:t>multiplayer</w:t>
-      </w:r>
-      <w:proofErr w:type="spellEnd"/>
-      <w:r>
-        <w:t xml:space="preserve"> online “</w:t>
-      </w:r>
-      <w:proofErr w:type="spellStart"/>
-      <w:r>
-        <w:t>Battle</w:t>
-      </w:r>
-      <w:proofErr w:type="spellEnd"/>
-      <w:r>
-        <w:t xml:space="preserve"> Arena”</w:t>
+        <w:t xml:space="preserve"> é o jogo eletrônico de gênero multiplayer</w:t>
+      </w:r>
+      <w:r>
+        <w:t xml:space="preserve"> online “Battle Arena”</w:t>
       </w:r>
       <w:r>
         <w:t xml:space="preserve"> </w:t>
@@ -532,7 +484,7 @@
         <w:t>s com transações dos jogadores.</w:t>
       </w:r>
     </w:p>
-    <w:p xmlns:wp14="http://schemas.microsoft.com/office/word/2010/wordml" wp14:textId="77777777">
+    <w:p>
       <w:r>
         <w:tab/>
       </w:r>
@@ -552,11 +504,9 @@
         <w:t xml:space="preserve"> que um bug poderia gerar. </w:t>
       </w:r>
     </w:p>
-    <w:p xmlns:wp14="http://schemas.microsoft.com/office/word/2010/wordml" wp14:textId="77777777">
-      <w:r>
-        <w:tab/>
-      </w:r>
-      <w:r>
+    <w:p>
+      <w:r>
+        <w:tab/>
         <w:t>Atrel</w:t>
       </w:r>
       <w:r>
@@ -590,9 +540,9 @@
         <w:t xml:space="preserve"> com a base de erros, poderão ser solucionadas com um curto período de tempo.</w:t>
       </w:r>
     </w:p>
-    <w:p xmlns:wp14="http://schemas.microsoft.com/office/word/2010/wordml" wp14:textId="77777777"/>
-    <w:p xmlns:wp14="http://schemas.microsoft.com/office/word/2010/wordml" wp14:textId="77777777"/>
-    <w:p xmlns:wp14="http://schemas.microsoft.com/office/word/2010/wordml" wp14:textId="77777777">
+    <w:p/>
+    <w:p/>
+    <w:p>
       <w:pPr>
         <w:rPr>
           <w:b/>
@@ -627,7 +577,7 @@
         <w:t>JUSTIFICATIVA DO PROJETO.</w:t>
       </w:r>
     </w:p>
-    <w:p xmlns:wp14="http://schemas.microsoft.com/office/word/2010/wordml" wp14:textId="77777777">
+    <w:p>
       <w:r>
         <w:tab/>
       </w:r>
@@ -683,7 +633,7 @@
         <w:t xml:space="preserve">é aquela empresa que a cada 4 criadas, se fecha em menos de 2 anos. </w:t>
       </w:r>
     </w:p>
-    <w:p xmlns:wp14="http://schemas.microsoft.com/office/word/2010/wordml" wp14:textId="77777777">
+    <w:p>
       <w:r>
         <w:tab/>
       </w:r>
@@ -697,13 +647,13 @@
         <w:t xml:space="preserve"> aplicação funcione da forma que foi projetada para mover-se.</w:t>
       </w:r>
     </w:p>
-    <w:p xmlns:wp14="http://schemas.microsoft.com/office/word/2010/wordml" wp14:textId="77777777"/>
-    <w:p xmlns:wp14="http://schemas.microsoft.com/office/word/2010/wordml" wp14:textId="77777777">
+    <w:p/>
+    <w:p>
       <w:r>
         <w:t xml:space="preserve"> </w:t>
       </w:r>
     </w:p>
-    <w:p xmlns:wp14="http://schemas.microsoft.com/office/word/2010/wordml" wp14:textId="77777777">
+    <w:p>
       <w:pPr>
         <w:rPr>
           <w:b/>
@@ -711,7 +661,7 @@
         </w:rPr>
       </w:pPr>
     </w:p>
-    <w:p xmlns:wp14="http://schemas.microsoft.com/office/word/2010/wordml" wp14:textId="77777777">
+    <w:p>
       <w:pPr>
         <w:rPr>
           <w:b/>
@@ -733,26 +683,14 @@
         <w:t>O</w:t>
       </w:r>
     </w:p>
-    <w:p xmlns:wp14="http://schemas.microsoft.com/office/word/2010/wordml" wp14:textId="77777777">
-      <w:r>
-        <w:tab/>
-      </w:r>
-      <w:r>
-        <w:t xml:space="preserve">O objetivo da nossa solução é aumentar a produtividade do </w:t>
-      </w:r>
-      <w:proofErr w:type="spellStart"/>
-      <w:r>
-        <w:t>streamer</w:t>
-      </w:r>
-      <w:proofErr w:type="spellEnd"/>
-      <w:r>
-        <w:t xml:space="preserve"> e consequentemente aumentar a margem de lucro do mesmo e, também, da plataforma pela qual ele faz sua transmissão.</w:t>
-      </w:r>
-      <w:bookmarkStart w:name="_GoBack" w:id="0"/>
-      <w:bookmarkEnd w:id="0"/>
-    </w:p>
-    <w:p xmlns:wp14="http://schemas.microsoft.com/office/word/2010/wordml" wp14:textId="77777777"/>
-    <w:p xmlns:wp14="http://schemas.microsoft.com/office/word/2010/wordml" wp14:textId="77777777">
+    <w:p>
+      <w:r>
+        <w:tab/>
+        <w:t>O objetivo da nossa solução é aumentar a produtividade do streamer e consequentemente aumentar a margem de lucro do mesmo e, também, da plataforma pela qual ele faz sua transmissão.</w:t>
+      </w:r>
+    </w:p>
+    <w:p/>
+    <w:p>
       <w:pPr>
         <w:rPr>
           <w:b/>
@@ -760,8 +698,11 @@
         </w:rPr>
       </w:pPr>
     </w:p>
-    <w:p xmlns:wp14="http://schemas.microsoft.com/office/word/2010/wordml" wp14:textId="77777777">
-      <w:pPr>
+    <w:p>
+      <w:pPr>
+        <w:tabs>
+          <w:tab w:val="left" w:pos="3495"/>
+        </w:tabs>
         <w:rPr>
           <w:b/>
           <w:bCs/>
@@ -774,18 +715,103 @@
         </w:rPr>
         <w:t xml:space="preserve">DIAGRAMA DE SOLUÇÃO </w:t>
       </w:r>
-    </w:p>
-    <w:p xmlns:wp14="http://schemas.microsoft.com/office/word/2010/wordml" wp14:textId="77777777">
-      <w:r>
-        <w:t>Xxxxxxxxxxxxxxxxxxxxxxxxxxxxxxxxxxxxxxxxxxxxxxxxxxxxxxxxxxxxxxxxxxxxxxxxxxxxxxxxxxxxxxxxxxxxxxxxxxxxxxxxxxxxxxxxxxxxxxxxxxxxxxxxxxxxxxxxxxxxxxxxxxxxxxx</w:t>
-      </w:r>
-    </w:p>
-    <w:p xmlns:wp14="http://schemas.microsoft.com/office/word/2010/wordml" wp14:textId="77777777"/>
-    <w:p xmlns:wp14="http://schemas.microsoft.com/office/word/2010/wordml" wp14:textId="77777777"/>
+      <w:r>
+        <w:rPr>
+          <w:b/>
+          <w:bCs/>
+        </w:rPr>
+        <w:tab/>
+      </w:r>
+    </w:p>
+    <w:p>
+      <w:pPr>
+        <w:tabs>
+          <w:tab w:val="left" w:pos="3495"/>
+        </w:tabs>
+        <w:rPr>
+          <w:b/>
+          <w:bCs/>
+        </w:rPr>
+      </w:pPr>
+    </w:p>
+    <w:p>
+      <w:pPr>
+        <w:rPr>
+          <w:b/>
+          <w:bCs/>
+        </w:rPr>
+      </w:pPr>
+      <w:r>
+        <w:rPr>
+          <w:b/>
+          <w:bCs/>
+          <w:noProof/>
+        </w:rPr>
+        <w:drawing>
+          <wp:inline distT="0" distB="0" distL="0" distR="0" wp14:anchorId="6877C6A7" wp14:editId="43F57986">
+            <wp:extent cx="5400040" cy="2696845"/>
+            <wp:effectExtent l="0" t="0" r="0" b="8255"/>
+            <wp:docPr id="3" name="Imagem 3" descr="Uma imagem contendo objeto, televisão&#10;&#10;Descrição gerada automaticamente"/>
+            <wp:cNvGraphicFramePr>
+              <a:graphicFrameLocks xmlns:a="http://schemas.openxmlformats.org/drawingml/2006/main" noChangeAspect="1"/>
+            </wp:cNvGraphicFramePr>
+            <a:graphic xmlns:a="http://schemas.openxmlformats.org/drawingml/2006/main">
+              <a:graphicData uri="http://schemas.openxmlformats.org/drawingml/2006/picture">
+                <pic:pic xmlns:pic="http://schemas.openxmlformats.org/drawingml/2006/picture">
+                  <pic:nvPicPr>
+                    <pic:cNvPr id="3" name="Desenho_Solucao.png"/>
+                    <pic:cNvPicPr/>
+                  </pic:nvPicPr>
+                  <pic:blipFill>
+                    <a:blip r:embed="rId11">
+                      <a:extLst>
+                        <a:ext uri="{28A0092B-C50C-407E-A947-70E740481C1C}">
+                          <a14:useLocalDpi xmlns:a14="http://schemas.microsoft.com/office/drawing/2010/main" val="0"/>
+                        </a:ext>
+                      </a:extLst>
+                    </a:blip>
+                    <a:stretch>
+                      <a:fillRect/>
+                    </a:stretch>
+                  </pic:blipFill>
+                  <pic:spPr>
+                    <a:xfrm>
+                      <a:off x="0" y="0"/>
+                      <a:ext cx="5400040" cy="2696845"/>
+                    </a:xfrm>
+                    <a:prstGeom prst="rect">
+                      <a:avLst/>
+                    </a:prstGeom>
+                  </pic:spPr>
+                </pic:pic>
+              </a:graphicData>
+            </a:graphic>
+          </wp:inline>
+        </w:drawing>
+      </w:r>
+    </w:p>
+    <w:p>
+      <w:r>
+        <w:lastRenderedPageBreak/>
+        <w:t xml:space="preserve">O usuário em suas atividades através de sua máquina, tem todo o seu sistema monitorado por nosso produto, que por sua vez, faz o monitoramento dos programas e de forma automatizada e segura, recebe os dados e automaticamente realiza atividades que cooperam para o desenvolvimento de funcionamento da máquina, como por exemplo otimização de aplicativos em segundo plano. </w:t>
+      </w:r>
+    </w:p>
+    <w:p>
+      <w:r>
+        <w:t xml:space="preserve">Dentro desse quesito, o foco da nossa aplicação é realizar </w:t>
+      </w:r>
+      <w:r>
+        <w:t>o monitoramento da quantidade de recursos que os programas usam da máquina, alertar os usuários quais programas estão utilizando recursos que não são necessários e de forma automatizada realizar otimizações de aplicativos, ou seja, um monitoramento que visa a melhor performance possível do usuário.</w:t>
+      </w:r>
+      <w:bookmarkStart w:id="0" w:name="_GoBack"/>
+      <w:bookmarkEnd w:id="0"/>
+    </w:p>
+    <w:p/>
+    <w:p/>
     <w:sectPr>
-      <w:headerReference w:type="default" r:id="rId11"/>
-      <w:headerReference w:type="first" r:id="rId12"/>
-      <w:pgSz w:w="11906" w:h="16838" w:orient="portrait"/>
+      <w:headerReference w:type="default" r:id="rId12"/>
+      <w:headerReference w:type="first" r:id="rId13"/>
+      <w:pgSz w:w="11906" w:h="16838"/>
       <w:pgMar w:top="1417" w:right="1701" w:bottom="1417" w:left="1701" w:header="708" w:footer="708" w:gutter="0"/>
       <w:cols w:space="708"/>
       <w:titlePg/>
@@ -796,9 +822,9 @@
 </file>
 
 <file path=word/endnotes.xml><?xml version="1.0" encoding="utf-8"?>
-<w:endnotes xmlns:wpc="http://schemas.microsoft.com/office/word/2010/wordprocessingCanvas" xmlns:cx="http://schemas.microsoft.com/office/drawing/2014/chartex" xmlns:cx1="http://schemas.microsoft.com/office/drawing/2015/9/8/chartex" xmlns:mc="http://schemas.openxmlformats.org/markup-compatibility/2006" xmlns:o="urn:schemas-microsoft-com:office:office" xmlns:r="http://schemas.openxmlformats.org/officeDocument/2006/relationships" xmlns:m="http://schemas.openxmlformats.org/officeDocument/2006/math" xmlns:v="urn:schemas-microsoft-com:vml" xmlns:wp14="http://schemas.microsoft.com/office/word/2010/wordprocessingDrawing" xmlns:wp="http://schemas.openxmlformats.org/drawingml/2006/wordprocessingDrawing" xmlns:w10="urn:schemas-microsoft-com:office:word" xmlns:w="http://schemas.openxmlformats.org/wordprocessingml/2006/main" xmlns:w14="http://schemas.microsoft.com/office/word/2010/wordml" xmlns:w15="http://schemas.microsoft.com/office/word/2012/wordml" xmlns:w16se="http://schemas.microsoft.com/office/word/2015/wordml/symex" xmlns:wpg="http://schemas.microsoft.com/office/word/2010/wordprocessingGroup" xmlns:wpi="http://schemas.microsoft.com/office/word/2010/wordprocessingInk" xmlns:wne="http://schemas.microsoft.com/office/word/2006/wordml" xmlns:wps="http://schemas.microsoft.com/office/word/2010/wordprocessingShape" mc:Ignorable="w14 w15 w16se wp14">
+<w:endnotes xmlns:wpc="http://schemas.microsoft.com/office/word/2010/wordprocessingCanvas" xmlns:cx="http://schemas.microsoft.com/office/drawing/2014/chartex" xmlns:cx1="http://schemas.microsoft.com/office/drawing/2015/9/8/chartex" xmlns:cx2="http://schemas.microsoft.com/office/drawing/2015/10/21/chartex" xmlns:cx3="http://schemas.microsoft.com/office/drawing/2016/5/9/chartex" xmlns:cx4="http://schemas.microsoft.com/office/drawing/2016/5/10/chartex" xmlns:cx5="http://schemas.microsoft.com/office/drawing/2016/5/11/chartex" xmlns:cx6="http://schemas.microsoft.com/office/drawing/2016/5/12/chartex" xmlns:cx7="http://schemas.microsoft.com/office/drawing/2016/5/13/chartex" xmlns:cx8="http://schemas.microsoft.com/office/drawing/2016/5/14/chartex" xmlns:mc="http://schemas.openxmlformats.org/markup-compatibility/2006" xmlns:aink="http://schemas.microsoft.com/office/drawing/2016/ink" xmlns:am3d="http://schemas.microsoft.com/office/drawing/2017/model3d" xmlns:o="urn:schemas-microsoft-com:office:office" xmlns:r="http://schemas.openxmlformats.org/officeDocument/2006/relationships" xmlns:m="http://schemas.openxmlformats.org/officeDocument/2006/math" xmlns:v="urn:schemas-microsoft-com:vml" xmlns:wp14="http://schemas.microsoft.com/office/word/2010/wordprocessingDrawing" xmlns:wp="http://schemas.openxmlformats.org/drawingml/2006/wordprocessingDrawing" xmlns:w10="urn:schemas-microsoft-com:office:word" xmlns:w="http://schemas.openxmlformats.org/wordprocessingml/2006/main" xmlns:w14="http://schemas.microsoft.com/office/word/2010/wordml" xmlns:w15="http://schemas.microsoft.com/office/word/2012/wordml" xmlns:w16cid="http://schemas.microsoft.com/office/word/2016/wordml/cid" xmlns:w16se="http://schemas.microsoft.com/office/word/2015/wordml/symex" xmlns:wpg="http://schemas.microsoft.com/office/word/2010/wordprocessingGroup" xmlns:wpi="http://schemas.microsoft.com/office/word/2010/wordprocessingInk" xmlns:wne="http://schemas.microsoft.com/office/word/2006/wordml" xmlns:wps="http://schemas.microsoft.com/office/word/2010/wordprocessingShape" mc:Ignorable="w14 w15 w16se w16cid wp14">
   <w:endnote w:type="separator" w:id="-1">
-    <w:p xmlns:wp14="http://schemas.microsoft.com/office/word/2010/wordml" wp14:textId="77777777">
+    <w:p>
       <w:pPr>
         <w:spacing w:line="240" w:lineRule="auto"/>
       </w:pPr>
@@ -808,7 +834,7 @@
     </w:p>
   </w:endnote>
   <w:endnote w:type="continuationSeparator" w:id="0">
-    <w:p xmlns:wp14="http://schemas.microsoft.com/office/word/2010/wordml" wp14:textId="77777777">
+    <w:p>
       <w:pPr>
         <w:spacing w:line="240" w:lineRule="auto"/>
       </w:pPr>
@@ -821,9 +847,9 @@
 </file>
 
 <file path=word/footnotes.xml><?xml version="1.0" encoding="utf-8"?>
-<w:footnotes xmlns:wpc="http://schemas.microsoft.com/office/word/2010/wordprocessingCanvas" xmlns:cx="http://schemas.microsoft.com/office/drawing/2014/chartex" xmlns:cx1="http://schemas.microsoft.com/office/drawing/2015/9/8/chartex" xmlns:mc="http://schemas.openxmlformats.org/markup-compatibility/2006" xmlns:o="urn:schemas-microsoft-com:office:office" xmlns:r="http://schemas.openxmlformats.org/officeDocument/2006/relationships" xmlns:m="http://schemas.openxmlformats.org/officeDocument/2006/math" xmlns:v="urn:schemas-microsoft-com:vml" xmlns:wp14="http://schemas.microsoft.com/office/word/2010/wordprocessingDrawing" xmlns:wp="http://schemas.openxmlformats.org/drawingml/2006/wordprocessingDrawing" xmlns:w10="urn:schemas-microsoft-com:office:word" xmlns:w="http://schemas.openxmlformats.org/wordprocessingml/2006/main" xmlns:w14="http://schemas.microsoft.com/office/word/2010/wordml" xmlns:w15="http://schemas.microsoft.com/office/word/2012/wordml" xmlns:w16se="http://schemas.microsoft.com/office/word/2015/wordml/symex" xmlns:wpg="http://schemas.microsoft.com/office/word/2010/wordprocessingGroup" xmlns:wpi="http://schemas.microsoft.com/office/word/2010/wordprocessingInk" xmlns:wne="http://schemas.microsoft.com/office/word/2006/wordml" xmlns:wps="http://schemas.microsoft.com/office/word/2010/wordprocessingShape" mc:Ignorable="w14 w15 w16se wp14">
+<w:footnotes xmlns:wpc="http://schemas.microsoft.com/office/word/2010/wordprocessingCanvas" xmlns:cx="http://schemas.microsoft.com/office/drawing/2014/chartex" xmlns:cx1="http://schemas.microsoft.com/office/drawing/2015/9/8/chartex" xmlns:cx2="http://schemas.microsoft.com/office/drawing/2015/10/21/chartex" xmlns:cx3="http://schemas.microsoft.com/office/drawing/2016/5/9/chartex" xmlns:cx4="http://schemas.microsoft.com/office/drawing/2016/5/10/chartex" xmlns:cx5="http://schemas.microsoft.com/office/drawing/2016/5/11/chartex" xmlns:cx6="http://schemas.microsoft.com/office/drawing/2016/5/12/chartex" xmlns:cx7="http://schemas.microsoft.com/office/drawing/2016/5/13/chartex" xmlns:cx8="http://schemas.microsoft.com/office/drawing/2016/5/14/chartex" xmlns:mc="http://schemas.openxmlformats.org/markup-compatibility/2006" xmlns:aink="http://schemas.microsoft.com/office/drawing/2016/ink" xmlns:am3d="http://schemas.microsoft.com/office/drawing/2017/model3d" xmlns:o="urn:schemas-microsoft-com:office:office" xmlns:r="http://schemas.openxmlformats.org/officeDocument/2006/relationships" xmlns:m="http://schemas.openxmlformats.org/officeDocument/2006/math" xmlns:v="urn:schemas-microsoft-com:vml" xmlns:wp14="http://schemas.microsoft.com/office/word/2010/wordprocessingDrawing" xmlns:wp="http://schemas.openxmlformats.org/drawingml/2006/wordprocessingDrawing" xmlns:w10="urn:schemas-microsoft-com:office:word" xmlns:w="http://schemas.openxmlformats.org/wordprocessingml/2006/main" xmlns:w14="http://schemas.microsoft.com/office/word/2010/wordml" xmlns:w15="http://schemas.microsoft.com/office/word/2012/wordml" xmlns:w16cid="http://schemas.microsoft.com/office/word/2016/wordml/cid" xmlns:w16se="http://schemas.microsoft.com/office/word/2015/wordml/symex" xmlns:wpg="http://schemas.microsoft.com/office/word/2010/wordprocessingGroup" xmlns:wpi="http://schemas.microsoft.com/office/word/2010/wordprocessingInk" xmlns:wne="http://schemas.microsoft.com/office/word/2006/wordml" xmlns:wps="http://schemas.microsoft.com/office/word/2010/wordprocessingShape" mc:Ignorable="w14 w15 w16se w16cid wp14">
   <w:footnote w:type="separator" w:id="-1">
-    <w:p xmlns:wp14="http://schemas.microsoft.com/office/word/2010/wordml" wp14:textId="77777777">
+    <w:p>
       <w:pPr>
         <w:spacing w:line="240" w:lineRule="auto"/>
       </w:pPr>
@@ -833,7 +859,7 @@
     </w:p>
   </w:footnote>
   <w:footnote w:type="continuationSeparator" w:id="0">
-    <w:p xmlns:wp14="http://schemas.microsoft.com/office/word/2010/wordml" wp14:textId="77777777">
+    <w:p>
       <w:pPr>
         <w:spacing w:line="240" w:lineRule="auto"/>
       </w:pPr>
@@ -846,8 +872,8 @@
 </file>
 
 <file path=word/header1.xml><?xml version="1.0" encoding="utf-8"?>
-<w:hdr xmlns:wpc="http://schemas.microsoft.com/office/word/2010/wordprocessingCanvas" xmlns:cx="http://schemas.microsoft.com/office/drawing/2014/chartex" xmlns:cx1="http://schemas.microsoft.com/office/drawing/2015/9/8/chartex" xmlns:mc="http://schemas.openxmlformats.org/markup-compatibility/2006" xmlns:o="urn:schemas-microsoft-com:office:office" xmlns:r="http://schemas.openxmlformats.org/officeDocument/2006/relationships" xmlns:m="http://schemas.openxmlformats.org/officeDocument/2006/math" xmlns:v="urn:schemas-microsoft-com:vml" xmlns:wp14="http://schemas.microsoft.com/office/word/2010/wordprocessingDrawing" xmlns:wp="http://schemas.openxmlformats.org/drawingml/2006/wordprocessingDrawing" xmlns:w10="urn:schemas-microsoft-com:office:word" xmlns:w="http://schemas.openxmlformats.org/wordprocessingml/2006/main" xmlns:w14="http://schemas.microsoft.com/office/word/2010/wordml" xmlns:w15="http://schemas.microsoft.com/office/word/2012/wordml" xmlns:w16se="http://schemas.microsoft.com/office/word/2015/wordml/symex" xmlns:wpg="http://schemas.microsoft.com/office/word/2010/wordprocessingGroup" xmlns:wpi="http://schemas.microsoft.com/office/word/2010/wordprocessingInk" xmlns:wne="http://schemas.microsoft.com/office/word/2006/wordml" xmlns:wps="http://schemas.microsoft.com/office/word/2010/wordprocessingShape" xmlns:a="http://schemas.openxmlformats.org/drawingml/2006/main" xmlns:pic="http://schemas.openxmlformats.org/drawingml/2006/picture" xmlns:a14="http://schemas.microsoft.com/office/drawing/2010/main" mc:Ignorable="w14 w15 w16se wp14">
-  <w:p xmlns:wp14="http://schemas.microsoft.com/office/word/2010/wordml" wp14:textId="77777777">
+<w:hdr xmlns:wpc="http://schemas.microsoft.com/office/word/2010/wordprocessingCanvas" xmlns:cx="http://schemas.microsoft.com/office/drawing/2014/chartex" xmlns:cx1="http://schemas.microsoft.com/office/drawing/2015/9/8/chartex" xmlns:cx2="http://schemas.microsoft.com/office/drawing/2015/10/21/chartex" xmlns:cx3="http://schemas.microsoft.com/office/drawing/2016/5/9/chartex" xmlns:cx4="http://schemas.microsoft.com/office/drawing/2016/5/10/chartex" xmlns:cx5="http://schemas.microsoft.com/office/drawing/2016/5/11/chartex" xmlns:cx6="http://schemas.microsoft.com/office/drawing/2016/5/12/chartex" xmlns:cx7="http://schemas.microsoft.com/office/drawing/2016/5/13/chartex" xmlns:cx8="http://schemas.microsoft.com/office/drawing/2016/5/14/chartex" xmlns:mc="http://schemas.openxmlformats.org/markup-compatibility/2006" xmlns:aink="http://schemas.microsoft.com/office/drawing/2016/ink" xmlns:am3d="http://schemas.microsoft.com/office/drawing/2017/model3d" xmlns:o="urn:schemas-microsoft-com:office:office" xmlns:r="http://schemas.openxmlformats.org/officeDocument/2006/relationships" xmlns:m="http://schemas.openxmlformats.org/officeDocument/2006/math" xmlns:v="urn:schemas-microsoft-com:vml" xmlns:wp14="http://schemas.microsoft.com/office/word/2010/wordprocessingDrawing" xmlns:wp="http://schemas.openxmlformats.org/drawingml/2006/wordprocessingDrawing" xmlns:w10="urn:schemas-microsoft-com:office:word" xmlns:w="http://schemas.openxmlformats.org/wordprocessingml/2006/main" xmlns:w14="http://schemas.microsoft.com/office/word/2010/wordml" xmlns:w15="http://schemas.microsoft.com/office/word/2012/wordml" xmlns:w16cid="http://schemas.microsoft.com/office/word/2016/wordml/cid" xmlns:w16se="http://schemas.microsoft.com/office/word/2015/wordml/symex" xmlns:wpg="http://schemas.microsoft.com/office/word/2010/wordprocessingGroup" xmlns:wpi="http://schemas.microsoft.com/office/word/2010/wordprocessingInk" xmlns:wne="http://schemas.microsoft.com/office/word/2006/wordml" xmlns:wps="http://schemas.microsoft.com/office/word/2010/wordprocessingShape" mc:Ignorable="w14 w15 w16se w16cid wp14">
+  <w:p>
     <w:pPr>
       <w:pStyle w:val="Cabealho"/>
     </w:pPr>
@@ -857,7 +883,7 @@
         <w:lang w:eastAsia="pt-BR"/>
       </w:rPr>
       <w:drawing>
-        <wp:anchor xmlns:wp14="http://schemas.microsoft.com/office/word/2010/wordprocessingDrawing" distT="0" distB="0" distL="114300" distR="114300" simplePos="0" relativeHeight="251659264" behindDoc="0" locked="0" layoutInCell="1" allowOverlap="1" wp14:anchorId="222B918B" wp14:editId="7C7B3CD6">
+        <wp:anchor distT="0" distB="0" distL="114300" distR="114300" simplePos="0" relativeHeight="251659264" behindDoc="0" locked="0" layoutInCell="1" allowOverlap="1" wp14:anchorId="222B918B" wp14:editId="7C7B3CD6">
           <wp:simplePos x="0" y="0"/>
           <wp:positionH relativeFrom="margin">
             <wp:align>center</wp:align>
@@ -925,8 +951,8 @@
 </file>
 
 <file path=word/header2.xml><?xml version="1.0" encoding="utf-8"?>
-<w:hdr xmlns:wpc="http://schemas.microsoft.com/office/word/2010/wordprocessingCanvas" xmlns:cx="http://schemas.microsoft.com/office/drawing/2014/chartex" xmlns:cx1="http://schemas.microsoft.com/office/drawing/2015/9/8/chartex" xmlns:mc="http://schemas.openxmlformats.org/markup-compatibility/2006" xmlns:o="urn:schemas-microsoft-com:office:office" xmlns:r="http://schemas.openxmlformats.org/officeDocument/2006/relationships" xmlns:m="http://schemas.openxmlformats.org/officeDocument/2006/math" xmlns:v="urn:schemas-microsoft-com:vml" xmlns:wp14="http://schemas.microsoft.com/office/word/2010/wordprocessingDrawing" xmlns:wp="http://schemas.openxmlformats.org/drawingml/2006/wordprocessingDrawing" xmlns:w10="urn:schemas-microsoft-com:office:word" xmlns:w="http://schemas.openxmlformats.org/wordprocessingml/2006/main" xmlns:w14="http://schemas.microsoft.com/office/word/2010/wordml" xmlns:w15="http://schemas.microsoft.com/office/word/2012/wordml" xmlns:w16se="http://schemas.microsoft.com/office/word/2015/wordml/symex" xmlns:wpg="http://schemas.microsoft.com/office/word/2010/wordprocessingGroup" xmlns:wpi="http://schemas.microsoft.com/office/word/2010/wordprocessingInk" xmlns:wne="http://schemas.microsoft.com/office/word/2006/wordml" xmlns:wps="http://schemas.microsoft.com/office/word/2010/wordprocessingShape" xmlns:a="http://schemas.openxmlformats.org/drawingml/2006/main" xmlns:pic="http://schemas.openxmlformats.org/drawingml/2006/picture" xmlns:a14="http://schemas.microsoft.com/office/drawing/2010/main" mc:Ignorable="w14 w15 w16se wp14">
-  <w:p xmlns:wp14="http://schemas.microsoft.com/office/word/2010/wordml" wp14:textId="77777777">
+<w:hdr xmlns:wpc="http://schemas.microsoft.com/office/word/2010/wordprocessingCanvas" xmlns:cx="http://schemas.microsoft.com/office/drawing/2014/chartex" xmlns:cx1="http://schemas.microsoft.com/office/drawing/2015/9/8/chartex" xmlns:cx2="http://schemas.microsoft.com/office/drawing/2015/10/21/chartex" xmlns:cx3="http://schemas.microsoft.com/office/drawing/2016/5/9/chartex" xmlns:cx4="http://schemas.microsoft.com/office/drawing/2016/5/10/chartex" xmlns:cx5="http://schemas.microsoft.com/office/drawing/2016/5/11/chartex" xmlns:cx6="http://schemas.microsoft.com/office/drawing/2016/5/12/chartex" xmlns:cx7="http://schemas.microsoft.com/office/drawing/2016/5/13/chartex" xmlns:cx8="http://schemas.microsoft.com/office/drawing/2016/5/14/chartex" xmlns:mc="http://schemas.openxmlformats.org/markup-compatibility/2006" xmlns:aink="http://schemas.microsoft.com/office/drawing/2016/ink" xmlns:am3d="http://schemas.microsoft.com/office/drawing/2017/model3d" xmlns:o="urn:schemas-microsoft-com:office:office" xmlns:r="http://schemas.openxmlformats.org/officeDocument/2006/relationships" xmlns:m="http://schemas.openxmlformats.org/officeDocument/2006/math" xmlns:v="urn:schemas-microsoft-com:vml" xmlns:wp14="http://schemas.microsoft.com/office/word/2010/wordprocessingDrawing" xmlns:wp="http://schemas.openxmlformats.org/drawingml/2006/wordprocessingDrawing" xmlns:w10="urn:schemas-microsoft-com:office:word" xmlns:w="http://schemas.openxmlformats.org/wordprocessingml/2006/main" xmlns:w14="http://schemas.microsoft.com/office/word/2010/wordml" xmlns:w15="http://schemas.microsoft.com/office/word/2012/wordml" xmlns:w16cid="http://schemas.microsoft.com/office/word/2016/wordml/cid" xmlns:w16se="http://schemas.microsoft.com/office/word/2015/wordml/symex" xmlns:wpg="http://schemas.microsoft.com/office/word/2010/wordprocessingGroup" xmlns:wpi="http://schemas.microsoft.com/office/word/2010/wordprocessingInk" xmlns:wne="http://schemas.microsoft.com/office/word/2006/wordml" xmlns:wps="http://schemas.microsoft.com/office/word/2010/wordprocessingShape" mc:Ignorable="w14 w15 w16se w16cid wp14">
+  <w:p>
     <w:pPr>
       <w:pStyle w:val="Cabealho"/>
       <w:jc w:val="center"/>
@@ -937,7 +963,7 @@
         <w:lang w:eastAsia="pt-BR"/>
       </w:rPr>
       <w:drawing>
-        <wp:anchor xmlns:wp14="http://schemas.microsoft.com/office/word/2010/wordprocessingDrawing" distT="0" distB="0" distL="114300" distR="114300" simplePos="0" relativeHeight="251661312" behindDoc="0" locked="0" layoutInCell="1" allowOverlap="1" wp14:anchorId="222B918B" wp14:editId="7C7B3CD6">
+        <wp:anchor distT="0" distB="0" distL="114300" distR="114300" simplePos="0" relativeHeight="251661312" behindDoc="0" locked="0" layoutInCell="1" allowOverlap="1" wp14:anchorId="222B918B" wp14:editId="7C7B3CD6">
           <wp:simplePos x="0" y="0"/>
           <wp:positionH relativeFrom="margin">
             <wp:posOffset>2019300</wp:posOffset>
@@ -1005,7 +1031,7 @@
 </file>
 
 <file path=word/numbering.xml><?xml version="1.0" encoding="utf-8"?>
-<w:numbering xmlns:wpc="http://schemas.microsoft.com/office/word/2010/wordprocessingCanvas" xmlns:cx="http://schemas.microsoft.com/office/drawing/2014/chartex" xmlns:cx1="http://schemas.microsoft.com/office/drawing/2015/9/8/chartex" xmlns:mc="http://schemas.openxmlformats.org/markup-compatibility/2006" xmlns:o="urn:schemas-microsoft-com:office:office" xmlns:r="http://schemas.openxmlformats.org/officeDocument/2006/relationships" xmlns:m="http://schemas.openxmlformats.org/officeDocument/2006/math" xmlns:v="urn:schemas-microsoft-com:vml" xmlns:wp14="http://schemas.microsoft.com/office/word/2010/wordprocessingDrawing" xmlns:wp="http://schemas.openxmlformats.org/drawingml/2006/wordprocessingDrawing" xmlns:w10="urn:schemas-microsoft-com:office:word" xmlns:w="http://schemas.openxmlformats.org/wordprocessingml/2006/main" xmlns:w14="http://schemas.microsoft.com/office/word/2010/wordml" xmlns:w15="http://schemas.microsoft.com/office/word/2012/wordml" xmlns:w16se="http://schemas.microsoft.com/office/word/2015/wordml/symex" xmlns:wpg="http://schemas.microsoft.com/office/word/2010/wordprocessingGroup" xmlns:wpi="http://schemas.microsoft.com/office/word/2010/wordprocessingInk" xmlns:wne="http://schemas.microsoft.com/office/word/2006/wordml" xmlns:wps="http://schemas.microsoft.com/office/word/2010/wordprocessingShape" mc:Ignorable="w14 w15 w16se wp14">
+<w:numbering xmlns:wpc="http://schemas.microsoft.com/office/word/2010/wordprocessingCanvas" xmlns:cx="http://schemas.microsoft.com/office/drawing/2014/chartex" xmlns:cx1="http://schemas.microsoft.com/office/drawing/2015/9/8/chartex" xmlns:cx2="http://schemas.microsoft.com/office/drawing/2015/10/21/chartex" xmlns:cx3="http://schemas.microsoft.com/office/drawing/2016/5/9/chartex" xmlns:cx4="http://schemas.microsoft.com/office/drawing/2016/5/10/chartex" xmlns:cx5="http://schemas.microsoft.com/office/drawing/2016/5/11/chartex" xmlns:cx6="http://schemas.microsoft.com/office/drawing/2016/5/12/chartex" xmlns:cx7="http://schemas.microsoft.com/office/drawing/2016/5/13/chartex" xmlns:cx8="http://schemas.microsoft.com/office/drawing/2016/5/14/chartex" xmlns:mc="http://schemas.openxmlformats.org/markup-compatibility/2006" xmlns:aink="http://schemas.microsoft.com/office/drawing/2016/ink" xmlns:am3d="http://schemas.microsoft.com/office/drawing/2017/model3d" xmlns:o="urn:schemas-microsoft-com:office:office" xmlns:r="http://schemas.openxmlformats.org/officeDocument/2006/relationships" xmlns:m="http://schemas.openxmlformats.org/officeDocument/2006/math" xmlns:v="urn:schemas-microsoft-com:vml" xmlns:wp14="http://schemas.microsoft.com/office/word/2010/wordprocessingDrawing" xmlns:wp="http://schemas.openxmlformats.org/drawingml/2006/wordprocessingDrawing" xmlns:w10="urn:schemas-microsoft-com:office:word" xmlns:w="http://schemas.openxmlformats.org/wordprocessingml/2006/main" xmlns:w14="http://schemas.microsoft.com/office/word/2010/wordml" xmlns:w15="http://schemas.microsoft.com/office/word/2012/wordml" xmlns:w16cid="http://schemas.microsoft.com/office/word/2016/wordml/cid" xmlns:w16se="http://schemas.microsoft.com/office/word/2015/wordml/symex" xmlns:wpg="http://schemas.microsoft.com/office/word/2010/wordprocessingGroup" xmlns:wpi="http://schemas.microsoft.com/office/word/2010/wordprocessingInk" xmlns:wne="http://schemas.microsoft.com/office/word/2006/wordml" xmlns:wps="http://schemas.microsoft.com/office/word/2010/wordprocessingShape" mc:Ignorable="w14 w15 w16se w16cid wp14">
   <w:abstractNum w:abstractNumId="0" w15:restartNumberingAfterBreak="0">
     <w:nsid w:val="03FE627D"/>
     <w:multiLevelType w:val="multilevel"/>
@@ -1278,11 +1304,11 @@
 </file>
 
 <file path=word/styles.xml><?xml version="1.0" encoding="utf-8"?>
-<w:styles xmlns:wp14="http://schemas.microsoft.com/office/word/2010/wordprocessingDrawing" xmlns:mc="http://schemas.openxmlformats.org/markup-compatibility/2006" xmlns:r="http://schemas.openxmlformats.org/officeDocument/2006/relationships" xmlns:w="http://schemas.openxmlformats.org/wordprocessingml/2006/main" xmlns:w14="http://schemas.microsoft.com/office/word/2010/wordml" xmlns:w15="http://schemas.microsoft.com/office/word/2012/wordml" xmlns:w16se="http://schemas.microsoft.com/office/word/2015/wordml/symex" mc:Ignorable="w14 w15 w16se wp14">
+<w:styles xmlns:mc="http://schemas.openxmlformats.org/markup-compatibility/2006" xmlns:r="http://schemas.openxmlformats.org/officeDocument/2006/relationships" xmlns:w="http://schemas.openxmlformats.org/wordprocessingml/2006/main" xmlns:w14="http://schemas.microsoft.com/office/word/2010/wordml" xmlns:w15="http://schemas.microsoft.com/office/word/2012/wordml" xmlns:w16cid="http://schemas.microsoft.com/office/word/2016/wordml/cid" xmlns:w16se="http://schemas.microsoft.com/office/word/2015/wordml/symex" mc:Ignorable="w14 w15 w16se w16cid">
   <w:docDefaults>
     <w:rPrDefault>
       <w:rPr>
-        <w:rFonts w:asciiTheme="minorHAnsi" w:hAnsiTheme="minorHAnsi" w:eastAsiaTheme="minorHAnsi" w:cstheme="minorBidi"/>
+        <w:rFonts w:asciiTheme="minorHAnsi" w:eastAsiaTheme="minorHAnsi" w:hAnsiTheme="minorHAnsi" w:cstheme="minorBidi"/>
         <w:sz w:val="22"/>
         <w:szCs w:val="22"/>
         <w:lang w:val="pt-BR" w:eastAsia="en-US" w:bidi="ar-SA"/>
@@ -1294,7 +1320,7 @@
       </w:pPr>
     </w:pPrDefault>
   </w:docDefaults>
-  <w:latentStyles w:defLockedState="0" w:defUIPriority="99" w:defSemiHidden="0" w:defUnhideWhenUsed="0" w:defQFormat="0" w:count="371">
+  <w:latentStyles w:defLockedState="0" w:defUIPriority="99" w:defSemiHidden="0" w:defUnhideWhenUsed="0" w:defQFormat="0" w:count="376">
     <w:lsdException w:name="Normal" w:uiPriority="0" w:qFormat="1"/>
     <w:lsdException w:name="heading 1" w:qFormat="1"/>
     <w:lsdException w:name="heading 2" w:semiHidden="1" w:unhideWhenUsed="1" w:qFormat="1"/>
@@ -1314,22 +1340,22 @@
     <w:lsdException w:name="index 7" w:semiHidden="1" w:unhideWhenUsed="1"/>
     <w:lsdException w:name="index 8" w:semiHidden="1" w:unhideWhenUsed="1"/>
     <w:lsdException w:name="index 9" w:semiHidden="1" w:unhideWhenUsed="1"/>
-    <w:lsdException w:name="toc 1" w:uiPriority="39" w:semiHidden="1" w:unhideWhenUsed="1"/>
-    <w:lsdException w:name="toc 2" w:uiPriority="39" w:semiHidden="1" w:unhideWhenUsed="1"/>
-    <w:lsdException w:name="toc 3" w:uiPriority="39" w:semiHidden="1" w:unhideWhenUsed="1"/>
-    <w:lsdException w:name="toc 4" w:uiPriority="39" w:semiHidden="1" w:unhideWhenUsed="1"/>
-    <w:lsdException w:name="toc 5" w:uiPriority="39" w:semiHidden="1" w:unhideWhenUsed="1"/>
-    <w:lsdException w:name="toc 6" w:uiPriority="39" w:semiHidden="1" w:unhideWhenUsed="1"/>
-    <w:lsdException w:name="toc 7" w:uiPriority="39" w:semiHidden="1" w:unhideWhenUsed="1"/>
-    <w:lsdException w:name="toc 8" w:uiPriority="39" w:semiHidden="1" w:unhideWhenUsed="1"/>
-    <w:lsdException w:name="toc 9" w:uiPriority="39" w:semiHidden="1" w:unhideWhenUsed="1"/>
+    <w:lsdException w:name="toc 1" w:semiHidden="1" w:uiPriority="39" w:unhideWhenUsed="1"/>
+    <w:lsdException w:name="toc 2" w:semiHidden="1" w:uiPriority="39" w:unhideWhenUsed="1"/>
+    <w:lsdException w:name="toc 3" w:semiHidden="1" w:uiPriority="39" w:unhideWhenUsed="1"/>
+    <w:lsdException w:name="toc 4" w:semiHidden="1" w:uiPriority="39" w:unhideWhenUsed="1"/>
+    <w:lsdException w:name="toc 5" w:semiHidden="1" w:uiPriority="39" w:unhideWhenUsed="1"/>
+    <w:lsdException w:name="toc 6" w:semiHidden="1" w:uiPriority="39" w:unhideWhenUsed="1"/>
+    <w:lsdException w:name="toc 7" w:semiHidden="1" w:uiPriority="39" w:unhideWhenUsed="1"/>
+    <w:lsdException w:name="toc 8" w:semiHidden="1" w:uiPriority="39" w:unhideWhenUsed="1"/>
+    <w:lsdException w:name="toc 9" w:semiHidden="1" w:uiPriority="39" w:unhideWhenUsed="1"/>
     <w:lsdException w:name="Normal Indent" w:semiHidden="1" w:unhideWhenUsed="1"/>
     <w:lsdException w:name="footnote text" w:semiHidden="1" w:unhideWhenUsed="1"/>
     <w:lsdException w:name="annotation text" w:semiHidden="1" w:unhideWhenUsed="1"/>
     <w:lsdException w:name="header" w:semiHidden="1" w:unhideWhenUsed="1"/>
     <w:lsdException w:name="footer" w:semiHidden="1" w:unhideWhenUsed="1"/>
     <w:lsdException w:name="index heading" w:semiHidden="1" w:unhideWhenUsed="1"/>
-    <w:lsdException w:name="caption" w:uiPriority="35" w:semiHidden="1" w:unhideWhenUsed="1" w:qFormat="1"/>
+    <w:lsdException w:name="caption" w:semiHidden="1" w:uiPriority="35" w:unhideWhenUsed="1" w:qFormat="1"/>
     <w:lsdException w:name="table of figures" w:semiHidden="1" w:unhideWhenUsed="1"/>
     <w:lsdException w:name="envelope address" w:semiHidden="1" w:unhideWhenUsed="1"/>
     <w:lsdException w:name="envelope return" w:semiHidden="1" w:unhideWhenUsed="1"/>
@@ -1360,7 +1386,7 @@
     <w:lsdException w:name="Title" w:uiPriority="10" w:qFormat="1"/>
     <w:lsdException w:name="Closing" w:semiHidden="1" w:unhideWhenUsed="1"/>
     <w:lsdException w:name="Signature" w:semiHidden="1" w:unhideWhenUsed="1"/>
-    <w:lsdException w:name="Default Paragraph Font" w:uiPriority="1" w:semiHidden="1" w:unhideWhenUsed="1"/>
+    <w:lsdException w:name="Default Paragraph Font" w:semiHidden="1" w:uiPriority="1" w:unhideWhenUsed="1"/>
     <w:lsdException w:name="Body Text" w:semiHidden="1" w:unhideWhenUsed="1"/>
     <w:lsdException w:name="Body Text Indent" w:semiHidden="1" w:unhideWhenUsed="1"/>
     <w:lsdException w:name="List Continue" w:semiHidden="1" w:unhideWhenUsed="1"/>
@@ -1400,7 +1426,6 @@
     <w:lsdException w:name="HTML Sample" w:semiHidden="1" w:unhideWhenUsed="1"/>
     <w:lsdException w:name="HTML Typewriter" w:semiHidden="1" w:unhideWhenUsed="1"/>
     <w:lsdException w:name="HTML Variable" w:semiHidden="1" w:unhideWhenUsed="1"/>
-    <w:lsdException w:name="Normal Table" w:semiHidden="1" w:unhideWhenUsed="1"/>
     <w:lsdException w:name="annotation subject" w:semiHidden="1" w:unhideWhenUsed="1"/>
     <w:lsdException w:name="No List" w:semiHidden="1" w:unhideWhenUsed="1"/>
     <w:lsdException w:name="Outline List 1" w:semiHidden="1" w:unhideWhenUsed="1"/>
@@ -1443,11 +1468,8 @@
     <w:lsdException w:name="Table Contemporary" w:semiHidden="1" w:unhideWhenUsed="1"/>
     <w:lsdException w:name="Table Elegant" w:semiHidden="1" w:unhideWhenUsed="1"/>
     <w:lsdException w:name="Table Professional" w:semiHidden="1" w:unhideWhenUsed="1"/>
-    <w:lsdException w:name="Table Subtle 1" w:semiHidden="1" w:unhideWhenUsed="1"/>
     <w:lsdException w:name="Table Subtle 2" w:semiHidden="1" w:unhideWhenUsed="1"/>
     <w:lsdException w:name="Table Web 1" w:semiHidden="1" w:unhideWhenUsed="1"/>
-    <w:lsdException w:name="Table Web 2" w:semiHidden="1" w:unhideWhenUsed="1"/>
-    <w:lsdException w:name="Table Web 3" w:semiHidden="1" w:unhideWhenUsed="1"/>
     <w:lsdException w:name="Balloon Text" w:semiHidden="1" w:unhideWhenUsed="1"/>
     <w:lsdException w:name="Table Grid" w:uiPriority="39"/>
     <w:lsdException w:name="Table Theme" w:semiHidden="1" w:unhideWhenUsed="1"/>
@@ -1560,8 +1582,8 @@
     <w:lsdException w:name="Subtle Reference" w:uiPriority="31" w:qFormat="1"/>
     <w:lsdException w:name="Intense Reference" w:uiPriority="32" w:qFormat="1"/>
     <w:lsdException w:name="Book Title" w:uiPriority="33" w:qFormat="1"/>
-    <w:lsdException w:name="Bibliography" w:uiPriority="37" w:semiHidden="1" w:unhideWhenUsed="1"/>
-    <w:lsdException w:name="TOC Heading" w:uiPriority="39" w:semiHidden="1" w:unhideWhenUsed="1" w:qFormat="1"/>
+    <w:lsdException w:name="Bibliography" w:semiHidden="1" w:uiPriority="37" w:unhideWhenUsed="1"/>
+    <w:lsdException w:name="TOC Heading" w:semiHidden="1" w:uiPriority="39" w:unhideWhenUsed="1" w:qFormat="1"/>
     <w:lsdException w:name="Plain Table 1" w:uiPriority="41"/>
     <w:lsdException w:name="Plain Table 2" w:uiPriority="42"/>
     <w:lsdException w:name="Plain Table 3" w:uiPriority="43"/>
@@ -1666,8 +1688,13 @@
     <w:lsdException w:name="List Table 5 Dark Accent 6" w:uiPriority="50"/>
     <w:lsdException w:name="List Table 6 Colorful Accent 6" w:uiPriority="51"/>
     <w:lsdException w:name="List Table 7 Colorful Accent 6" w:uiPriority="52"/>
+    <w:lsdException w:name="Mention" w:semiHidden="1" w:unhideWhenUsed="1"/>
+    <w:lsdException w:name="Smart Hyperlink" w:semiHidden="1" w:unhideWhenUsed="1"/>
+    <w:lsdException w:name="Hashtag" w:semiHidden="1" w:unhideWhenUsed="1"/>
+    <w:lsdException w:name="Unresolved Mention" w:semiHidden="1" w:unhideWhenUsed="1"/>
+    <w:lsdException w:name="Smart Link" w:semiHidden="1" w:unhideWhenUsed="1"/>
   </w:latentStyles>
-  <w:style w:type="paragraph" w:styleId="Normal" w:default="1">
+  <w:style w:type="paragraph" w:default="1" w:styleId="Normal">
     <w:name w:val="Normal"/>
     <w:qFormat/>
     <w:rsid w:val="00711DD1"/>
@@ -1679,7 +1706,7 @@
       <w:jc w:val="both"/>
     </w:pPr>
     <w:rPr>
-      <w:rFonts w:ascii="Arial" w:hAnsi="Arial" w:eastAsia="Times New Roman" w:cs="Times New Roman"/>
+      <w:rFonts w:ascii="Arial" w:eastAsia="Times New Roman" w:hAnsi="Arial" w:cs="Times New Roman"/>
       <w:sz w:val="24"/>
       <w:szCs w:val="24"/>
     </w:rPr>
@@ -1911,13 +1938,13 @@
       <w:szCs w:val="22"/>
     </w:rPr>
   </w:style>
-  <w:style w:type="character" w:styleId="Fontepargpadro" w:default="1">
+  <w:style w:type="character" w:default="1" w:styleId="Fontepargpadro">
     <w:name w:val="Default Paragraph Font"/>
     <w:uiPriority w:val="1"/>
     <w:semiHidden/>
     <w:unhideWhenUsed/>
   </w:style>
-  <w:style w:type="table" w:styleId="Tabelanormal" w:default="1">
+  <w:style w:type="table" w:default="1" w:styleId="Tabelanormal">
     <w:name w:val="Normal Table"/>
     <w:uiPriority w:val="99"/>
     <w:semiHidden/>
@@ -1932,13 +1959,13 @@
       </w:tblCellMar>
     </w:tblPr>
   </w:style>
-  <w:style w:type="numbering" w:styleId="Semlista" w:default="1">
+  <w:style w:type="numbering" w:default="1" w:styleId="Semlista">
     <w:name w:val="No List"/>
     <w:uiPriority w:val="99"/>
     <w:semiHidden/>
     <w:unhideWhenUsed/>
   </w:style>
-  <w:style w:type="paragraph" w:styleId="Capa-Grauacadmico" w:customStyle="1">
+  <w:style w:type="paragraph" w:customStyle="1" w:styleId="Capa-Grauacadmico">
     <w:name w:val="Capa - Grau acadêmico"/>
     <w:basedOn w:val="Normal"/>
     <w:link w:val="Capa-GrauacadmicoCharChar"/>
@@ -1952,20 +1979,20 @@
       <w:sz w:val="20"/>
     </w:rPr>
   </w:style>
-  <w:style w:type="character" w:styleId="Capa-GrauacadmicoCharChar" w:customStyle="1">
+  <w:style w:type="character" w:customStyle="1" w:styleId="Capa-GrauacadmicoCharChar">
     <w:name w:val="Capa - Grau acadêmico Char Char"/>
     <w:basedOn w:val="Fontepargpadro"/>
     <w:link w:val="Capa-Grauacadmico"/>
     <w:locked/>
     <w:rsid w:val="00711DD1"/>
     <w:rPr>
-      <w:rFonts w:ascii="Arial" w:hAnsi="Arial" w:eastAsia="Times New Roman" w:cs="Times New Roman"/>
+      <w:rFonts w:ascii="Arial" w:eastAsia="Times New Roman" w:hAnsi="Arial" w:cs="Times New Roman"/>
       <w:b/>
       <w:sz w:val="20"/>
       <w:szCs w:val="24"/>
     </w:rPr>
   </w:style>
-  <w:style w:type="paragraph" w:styleId="NormalGrande" w:customStyle="1">
+  <w:style w:type="paragraph" w:customStyle="1" w:styleId="NormalGrande">
     <w:name w:val="Normal Grande"/>
     <w:basedOn w:val="Normal"/>
     <w:rsid w:val="00711DD1"/>
@@ -1993,14 +2020,14 @@
       <w:spacing w:line="240" w:lineRule="auto"/>
     </w:pPr>
   </w:style>
-  <w:style w:type="character" w:styleId="CabealhoChar" w:customStyle="1">
+  <w:style w:type="character" w:customStyle="1" w:styleId="CabealhoChar">
     <w:name w:val="Cabeçalho Char"/>
     <w:basedOn w:val="Fontepargpadro"/>
     <w:link w:val="Cabealho"/>
     <w:uiPriority w:val="99"/>
     <w:rsid w:val="00711DD1"/>
     <w:rPr>
-      <w:rFonts w:ascii="Arial" w:hAnsi="Arial" w:eastAsia="Times New Roman" w:cs="Times New Roman"/>
+      <w:rFonts w:ascii="Arial" w:eastAsia="Times New Roman" w:hAnsi="Arial" w:cs="Times New Roman"/>
       <w:sz w:val="24"/>
       <w:szCs w:val="24"/>
     </w:rPr>
@@ -2021,26 +2048,26 @@
       <w:spacing w:line="240" w:lineRule="auto"/>
     </w:pPr>
   </w:style>
-  <w:style w:type="character" w:styleId="RodapChar" w:customStyle="1">
+  <w:style w:type="character" w:customStyle="1" w:styleId="RodapChar">
     <w:name w:val="Rodapé Char"/>
     <w:basedOn w:val="Fontepargpadro"/>
     <w:link w:val="Rodap"/>
     <w:uiPriority w:val="99"/>
     <w:rsid w:val="00711DD1"/>
     <w:rPr>
-      <w:rFonts w:ascii="Arial" w:hAnsi="Arial" w:eastAsia="Times New Roman" w:cs="Times New Roman"/>
+      <w:rFonts w:ascii="Arial" w:eastAsia="Times New Roman" w:hAnsi="Arial" w:cs="Times New Roman"/>
       <w:sz w:val="24"/>
       <w:szCs w:val="24"/>
     </w:rPr>
   </w:style>
-  <w:style w:type="character" w:styleId="Ttulo1Char" w:customStyle="1">
+  <w:style w:type="character" w:customStyle="1" w:styleId="Ttulo1Char">
     <w:name w:val="Título 1 Char"/>
     <w:basedOn w:val="Fontepargpadro"/>
     <w:link w:val="Ttulo1"/>
     <w:uiPriority w:val="99"/>
     <w:rsid w:val="002A0C9B"/>
     <w:rPr>
-      <w:rFonts w:ascii="Arial" w:hAnsi="Arial" w:eastAsia="Times New Roman" w:cs="Arial"/>
+      <w:rFonts w:ascii="Arial" w:eastAsia="Times New Roman" w:hAnsi="Arial" w:cs="Arial"/>
       <w:b/>
       <w:bCs/>
       <w:caps/>
@@ -2049,14 +2076,14 @@
       <w:szCs w:val="24"/>
     </w:rPr>
   </w:style>
-  <w:style w:type="character" w:styleId="Ttulo2Char" w:customStyle="1">
+  <w:style w:type="character" w:customStyle="1" w:styleId="Ttulo2Char">
     <w:name w:val="Título 2 Char"/>
     <w:basedOn w:val="Fontepargpadro"/>
     <w:link w:val="Ttulo2"/>
     <w:uiPriority w:val="99"/>
     <w:rsid w:val="002A0C9B"/>
     <w:rPr>
-      <w:rFonts w:ascii="Arial" w:hAnsi="Arial" w:eastAsia="Times New Roman" w:cs="Arial"/>
+      <w:rFonts w:ascii="Arial" w:eastAsia="Times New Roman" w:hAnsi="Arial" w:cs="Arial"/>
       <w:bCs/>
       <w:iCs/>
       <w:caps/>
@@ -2064,91 +2091,91 @@
       <w:szCs w:val="24"/>
     </w:rPr>
   </w:style>
-  <w:style w:type="character" w:styleId="Ttulo3Char" w:customStyle="1">
+  <w:style w:type="character" w:customStyle="1" w:styleId="Ttulo3Char">
     <w:name w:val="Título 3 Char"/>
     <w:basedOn w:val="Fontepargpadro"/>
     <w:link w:val="Ttulo3"/>
     <w:uiPriority w:val="99"/>
     <w:rsid w:val="002A0C9B"/>
     <w:rPr>
-      <w:rFonts w:ascii="Arial" w:hAnsi="Arial" w:eastAsia="Times New Roman" w:cs="Arial"/>
+      <w:rFonts w:ascii="Arial" w:eastAsia="Times New Roman" w:hAnsi="Arial" w:cs="Arial"/>
       <w:bCs/>
       <w:sz w:val="24"/>
       <w:szCs w:val="26"/>
     </w:rPr>
   </w:style>
-  <w:style w:type="character" w:styleId="Ttulo4Char" w:customStyle="1">
+  <w:style w:type="character" w:customStyle="1" w:styleId="Ttulo4Char">
     <w:name w:val="Título 4 Char"/>
     <w:basedOn w:val="Fontepargpadro"/>
     <w:link w:val="Ttulo4"/>
     <w:uiPriority w:val="99"/>
     <w:rsid w:val="002A0C9B"/>
     <w:rPr>
-      <w:rFonts w:ascii="Arial" w:hAnsi="Arial" w:eastAsia="Times New Roman" w:cs="Times New Roman"/>
+      <w:rFonts w:ascii="Arial" w:eastAsia="Times New Roman" w:hAnsi="Arial" w:cs="Times New Roman"/>
       <w:bCs/>
       <w:sz w:val="24"/>
       <w:szCs w:val="28"/>
     </w:rPr>
   </w:style>
-  <w:style w:type="character" w:styleId="Ttulo5Char" w:customStyle="1">
+  <w:style w:type="character" w:customStyle="1" w:styleId="Ttulo5Char">
     <w:name w:val="Título 5 Char"/>
     <w:basedOn w:val="Fontepargpadro"/>
     <w:link w:val="Ttulo5"/>
     <w:uiPriority w:val="99"/>
     <w:rsid w:val="002A0C9B"/>
     <w:rPr>
-      <w:rFonts w:ascii="Arial" w:hAnsi="Arial" w:eastAsia="Times New Roman" w:cs="Times New Roman"/>
+      <w:rFonts w:ascii="Arial" w:eastAsia="Times New Roman" w:hAnsi="Arial" w:cs="Times New Roman"/>
       <w:bCs/>
       <w:iCs/>
       <w:sz w:val="24"/>
       <w:szCs w:val="26"/>
     </w:rPr>
   </w:style>
-  <w:style w:type="character" w:styleId="Ttulo6Char" w:customStyle="1">
+  <w:style w:type="character" w:customStyle="1" w:styleId="Ttulo6Char">
     <w:name w:val="Título 6 Char"/>
     <w:basedOn w:val="Fontepargpadro"/>
     <w:link w:val="Ttulo6"/>
     <w:uiPriority w:val="99"/>
     <w:rsid w:val="002A0C9B"/>
     <w:rPr>
-      <w:rFonts w:ascii="Arial" w:hAnsi="Arial" w:eastAsia="Times New Roman" w:cs="Times New Roman"/>
+      <w:rFonts w:ascii="Arial" w:eastAsia="Times New Roman" w:hAnsi="Arial" w:cs="Times New Roman"/>
       <w:bCs/>
       <w:sz w:val="24"/>
     </w:rPr>
   </w:style>
-  <w:style w:type="character" w:styleId="Ttulo7Char" w:customStyle="1">
+  <w:style w:type="character" w:customStyle="1" w:styleId="Ttulo7Char">
     <w:name w:val="Título 7 Char"/>
     <w:basedOn w:val="Fontepargpadro"/>
     <w:link w:val="Ttulo7"/>
     <w:uiPriority w:val="99"/>
     <w:rsid w:val="002A0C9B"/>
     <w:rPr>
-      <w:rFonts w:ascii="Arial" w:hAnsi="Arial" w:eastAsia="Times New Roman" w:cs="Times New Roman"/>
+      <w:rFonts w:ascii="Arial" w:eastAsia="Times New Roman" w:hAnsi="Arial" w:cs="Times New Roman"/>
       <w:sz w:val="24"/>
       <w:szCs w:val="24"/>
     </w:rPr>
   </w:style>
-  <w:style w:type="character" w:styleId="Ttulo8Char" w:customStyle="1">
+  <w:style w:type="character" w:customStyle="1" w:styleId="Ttulo8Char">
     <w:name w:val="Título 8 Char"/>
     <w:basedOn w:val="Fontepargpadro"/>
     <w:link w:val="Ttulo8"/>
     <w:uiPriority w:val="99"/>
     <w:rsid w:val="002A0C9B"/>
     <w:rPr>
-      <w:rFonts w:ascii="Arial" w:hAnsi="Arial" w:eastAsia="Times New Roman" w:cs="Times New Roman"/>
+      <w:rFonts w:ascii="Arial" w:eastAsia="Times New Roman" w:hAnsi="Arial" w:cs="Times New Roman"/>
       <w:iCs/>
       <w:sz w:val="24"/>
       <w:szCs w:val="24"/>
     </w:rPr>
   </w:style>
-  <w:style w:type="character" w:styleId="Ttulo9Char" w:customStyle="1">
+  <w:style w:type="character" w:customStyle="1" w:styleId="Ttulo9Char">
     <w:name w:val="Título 9 Char"/>
     <w:basedOn w:val="Fontepargpadro"/>
     <w:link w:val="Ttulo9"/>
     <w:uiPriority w:val="99"/>
     <w:rsid w:val="002A0C9B"/>
     <w:rPr>
-      <w:rFonts w:ascii="Arial" w:hAnsi="Arial" w:eastAsia="Times New Roman" w:cs="Arial"/>
+      <w:rFonts w:ascii="Arial" w:eastAsia="Times New Roman" w:hAnsi="Arial" w:cs="Arial"/>
       <w:sz w:val="24"/>
     </w:rPr>
   </w:style>
@@ -2462,21 +2489,6 @@
 </file>
 
 <file path=customXml/item1.xml><?xml version="1.0" encoding="utf-8"?>
-<p:properties xmlns:p="http://schemas.microsoft.com/office/2006/metadata/properties" xmlns:xsi="http://www.w3.org/2001/XMLSchema-instance" xmlns:pc="http://schemas.microsoft.com/office/infopath/2007/PartnerControls">
-  <documentManagement/>
-</p:properties>
-</file>
-
-<file path=customXml/item2.xml><?xml version="1.0" encoding="utf-8"?>
-<?mso-contentType ?>
-<FormTemplates xmlns="http://schemas.microsoft.com/sharepoint/v3/contenttype/forms">
-  <Display>DocumentLibraryForm</Display>
-  <Edit>DocumentLibraryForm</Edit>
-  <New>DocumentLibraryForm</New>
-</FormTemplates>
-</file>
-
-<file path=customXml/item3.xml><?xml version="1.0" encoding="utf-8"?>
 <ct:contentTypeSchema xmlns:ct="http://schemas.microsoft.com/office/2006/metadata/contentType" xmlns:ma="http://schemas.microsoft.com/office/2006/metadata/properties/metaAttributes" ct:_="" ma:_="" ma:contentTypeName="Documento" ma:contentTypeID="0x01010070649AC061D4F04BB6EC1102DFB829AB" ma:contentTypeVersion="6" ma:contentTypeDescription="Crie um novo documento." ma:contentTypeScope="" ma:versionID="9fabe2185bbd56eca4d08d49c9f575df">
   <xsd:schema xmlns:xsd="http://www.w3.org/2001/XMLSchema" xmlns:xs="http://www.w3.org/2001/XMLSchema" xmlns:p="http://schemas.microsoft.com/office/2006/metadata/properties" xmlns:ns2="be2b4223-36fe-405e-863b-49c6636b162e" targetNamespace="http://schemas.microsoft.com/office/2006/metadata/properties" ma:root="true" ma:fieldsID="053612b3df4cf32504b67c60a588cf8d" ns2:_="">
     <xsd:import namespace="be2b4223-36fe-405e-863b-49c6636b162e"/>
@@ -2634,28 +2646,26 @@
 </ct:contentTypeSchema>
 </file>
 
+<file path=customXml/item2.xml><?xml version="1.0" encoding="utf-8"?>
+<?mso-contentType ?>
+<FormTemplates xmlns="http://schemas.microsoft.com/sharepoint/v3/contenttype/forms">
+  <Display>DocumentLibraryForm</Display>
+  <Edit>DocumentLibraryForm</Edit>
+  <New>DocumentLibraryForm</New>
+</FormTemplates>
+</file>
+
+<file path=customXml/item3.xml><?xml version="1.0" encoding="utf-8"?>
+<p:properties xmlns:p="http://schemas.microsoft.com/office/2006/metadata/properties" xmlns:xsi="http://www.w3.org/2001/XMLSchema-instance" xmlns:pc="http://schemas.microsoft.com/office/infopath/2007/PartnerControls">
+  <documentManagement/>
+</p:properties>
+</file>
+
 <file path=customXml/item4.xml><?xml version="1.0" encoding="utf-8"?>
 <b:Sources xmlns:b="http://schemas.openxmlformats.org/officeDocument/2006/bibliography" xmlns="http://schemas.openxmlformats.org/officeDocument/2006/bibliography" SelectedStyle="\APASixthEditionOfficeOnline.xsl" StyleName="APA" Version="6"/>
 </file>
 
 <file path=customXml/itemProps1.xml><?xml version="1.0" encoding="utf-8"?>
-<ds:datastoreItem xmlns:ds="http://schemas.openxmlformats.org/officeDocument/2006/customXml" ds:itemID="{564D5FD5-653B-426D-9CDF-F88D0765DBC5}">
-  <ds:schemaRefs>
-    <ds:schemaRef ds:uri="http://schemas.microsoft.com/office/2006/metadata/properties"/>
-    <ds:schemaRef ds:uri="http://schemas.microsoft.com/office/infopath/2007/PartnerControls"/>
-  </ds:schemaRefs>
-</ds:datastoreItem>
-</file>
-
-<file path=customXml/itemProps2.xml><?xml version="1.0" encoding="utf-8"?>
-<ds:datastoreItem xmlns:ds="http://schemas.openxmlformats.org/officeDocument/2006/customXml" ds:itemID="{F86AFF4C-69AC-4F66-AD59-970F940DABA5}">
-  <ds:schemaRefs>
-    <ds:schemaRef ds:uri="http://schemas.microsoft.com/sharepoint/v3/contenttype/forms"/>
-  </ds:schemaRefs>
-</ds:datastoreItem>
-</file>
-
-<file path=customXml/itemProps3.xml><?xml version="1.0" encoding="utf-8"?>
 <ds:datastoreItem xmlns:ds="http://schemas.openxmlformats.org/officeDocument/2006/customXml" ds:itemID="{49B91931-B130-4EF3-865F-4EFB8B423D7C}">
   <ds:schemaRefs>
     <ds:schemaRef ds:uri="http://schemas.microsoft.com/office/2006/metadata/contentType"/>
@@ -2673,8 +2683,25 @@
 </ds:datastoreItem>
 </file>
 
+<file path=customXml/itemProps2.xml><?xml version="1.0" encoding="utf-8"?>
+<ds:datastoreItem xmlns:ds="http://schemas.openxmlformats.org/officeDocument/2006/customXml" ds:itemID="{F86AFF4C-69AC-4F66-AD59-970F940DABA5}">
+  <ds:schemaRefs>
+    <ds:schemaRef ds:uri="http://schemas.microsoft.com/sharepoint/v3/contenttype/forms"/>
+  </ds:schemaRefs>
+</ds:datastoreItem>
+</file>
+
+<file path=customXml/itemProps3.xml><?xml version="1.0" encoding="utf-8"?>
+<ds:datastoreItem xmlns:ds="http://schemas.openxmlformats.org/officeDocument/2006/customXml" ds:itemID="{564D5FD5-653B-426D-9CDF-F88D0765DBC5}">
+  <ds:schemaRefs>
+    <ds:schemaRef ds:uri="http://schemas.microsoft.com/office/2006/metadata/properties"/>
+    <ds:schemaRef ds:uri="http://schemas.microsoft.com/office/infopath/2007/PartnerControls"/>
+  </ds:schemaRefs>
+</ds:datastoreItem>
+</file>
+
 <file path=customXml/itemProps4.xml><?xml version="1.0" encoding="utf-8"?>
-<ds:datastoreItem xmlns:ds="http://schemas.openxmlformats.org/officeDocument/2006/customXml" ds:itemID="{B7EE222C-6B48-4FF7-85A6-3B10F3AE4FFC}">
+<ds:datastoreItem xmlns:ds="http://schemas.openxmlformats.org/officeDocument/2006/customXml" ds:itemID="{86729434-1E7C-45FD-B952-D0C0F46FC14C}">
   <ds:schemaRefs>
     <ds:schemaRef ds:uri="http://schemas.openxmlformats.org/officeDocument/2006/bibliography"/>
   </ds:schemaRefs>

</xml_diff>